<commit_message>
Bericht formatiert, Titelseite erstellt, Überschriften formatiert, Inhalts-, Tabellen- & Abbildungsverzeichnis erstellt, Quellen eingefügt und sortiert Sommer & Styles - Text geschrieben
</commit_message>
<xml_diff>
--- a/anderes/konzept.docx
+++ b/anderes/konzept.docx
@@ -93,7 +93,7 @@
           </w:tcPr>
           <w:p>
             <w:r>
-              <w:t>Lawinenprobleme im Land Tirol</w:t>
+              <w:t>Freizeitaktivitäten in Wien</w:t>
             </w:r>
           </w:p>
         </w:tc>
@@ -693,30 +693,14 @@
           <w:numId w:val="4"/>
         </w:numPr>
       </w:pPr>
-      <w:r>
-        <w:fldChar w:fldCharType="begin"/>
-      </w:r>
-      <w:r>
-        <w:instrText xml:space="preserve"> HYPERLINK "</w:instrText>
-      </w:r>
-      <w:r>
-        <w:instrText>https://www.data.gv.at/katalog/dataset/spielplatze-standorte-wien/resource/6f27a91a-bb1e-44f4-a683-98cb80f63379</w:instrText>
-      </w:r>
-      <w:r>
-        <w:instrText xml:space="preserve">" </w:instrText>
-      </w:r>
-      <w:r>
-        <w:fldChar w:fldCharType="separate"/>
-      </w:r>
-      <w:r>
-        <w:rPr>
-          <w:rStyle w:val="Hyperlink"/>
-        </w:rPr>
-        <w:t>https://www.data.gv.at/katalog/dataset/spielplatze-standorte-wien/resource/6f27a91a-bb1e-44f4-a683-98cb80f63379</w:t>
-      </w:r>
-      <w:r>
-        <w:fldChar w:fldCharType="end"/>
-      </w:r>
+      <w:hyperlink r:id="rId8" w:history="1">
+        <w:r>
+          <w:rPr>
+            <w:rStyle w:val="Hyperlink"/>
+          </w:rPr>
+          <w:t>https://www.data.gv.at/katalog/dataset/spielplatze-standorte-wien/resource/6f27a91a-bb1e-44f4-a683-98cb80f63379</w:t>
+        </w:r>
+      </w:hyperlink>
       <w:r>
         <w:t xml:space="preserve"> </w:t>
       </w:r>
@@ -737,7 +721,7 @@
       </w:r>
     </w:p>
     <w:sectPr>
-      <w:footerReference w:type="default" r:id="rId8"/>
+      <w:footerReference w:type="default" r:id="rId9"/>
       <w:pgSz w:w="11906" w:h="16838"/>
       <w:pgMar w:top="1417" w:right="1417" w:bottom="1134" w:left="1417" w:header="708" w:footer="708" w:gutter="0"/>
       <w:cols w:space="708"/>

</xml_diff>